<commit_message>
correção de comando na documentação do git
</commit_message>
<xml_diff>
--- a/documents/Versionamento GIT.docx
+++ b/documents/Versionamento GIT.docx
@@ -1003,7 +1003,15 @@
       </w:r>
       <w:proofErr w:type="spellEnd"/>
       <w:r>
-        <w:t xml:space="preserve"> origin. master</w:t>
+        <w:t xml:space="preserve"> </w:t>
+      </w:r>
+      <w:proofErr w:type="spellStart"/>
+      <w:r>
+        <w:t>origin</w:t>
+      </w:r>
+      <w:proofErr w:type="spellEnd"/>
+      <w:r>
+        <w:t xml:space="preserve"> master</w:t>
       </w:r>
     </w:p>
     <w:p/>

</xml_diff>